<commit_message>
alot of addtions, each round and the show overall winner
</commit_message>
<xml_diff>
--- a/Flow Chart.docx
+++ b/Flow Chart.docx
@@ -420,7 +420,19 @@
                               <w:rPr>
                                 <w:color w:val="000000" w:themeColor="text1"/>
                               </w:rPr>
-                              <w:t>Store input as # of Rounds and set Rounds counter to 0</w:t>
+                              <w:t>Store input as # of Rounds and set</w:t>
+                            </w:r>
+                            <w:r>
+                              <w:rPr>
+                                <w:color w:val="000000" w:themeColor="text1"/>
+                              </w:rPr>
+                              <w:t xml:space="preserve"> other Variables as</w:t>
+                            </w:r>
+                            <w:r>
+                              <w:rPr>
+                                <w:color w:val="000000" w:themeColor="text1"/>
+                              </w:rPr>
+                              <w:t xml:space="preserve"> 0</w:t>
                             </w:r>
                           </w:p>
                         </w:txbxContent>
@@ -460,7 +472,19 @@
                         <w:rPr>
                           <w:color w:val="000000" w:themeColor="text1"/>
                         </w:rPr>
-                        <w:t>Store input as # of Rounds and set Rounds counter to 0</w:t>
+                        <w:t>Store input as # of Rounds and set</w:t>
+                      </w:r>
+                      <w:r>
+                        <w:rPr>
+                          <w:color w:val="000000" w:themeColor="text1"/>
+                        </w:rPr>
+                        <w:t xml:space="preserve"> other Variables as</w:t>
+                      </w:r>
+                      <w:r>
+                        <w:rPr>
+                          <w:color w:val="000000" w:themeColor="text1"/>
+                        </w:rPr>
+                        <w:t xml:space="preserve"> 0</w:t>
                       </w:r>
                     </w:p>
                   </w:txbxContent>
@@ -878,6 +902,10 @@
           <mc:Fallback>
             <w:pict>
               <v:group w14:anchorId="250B04C3" id="Group 15" o:spid="_x0000_s1031" style="position:absolute;margin-left:100.95pt;margin-top:98.5pt;width:17.5pt;height:54pt;rotation:-90;z-index:251676672;mso-width-relative:margin;mso-height-relative:margin" coordorigin="1143" coordsize="2286,8001" o:gfxdata="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">
+                <v:shapetype id="_x0000_t32" coordsize="21600,21600" o:spt="32" o:oned="t" path="m,l21600,21600e" filled="f">
+                  <v:path arrowok="t" fillok="f" o:connecttype="none"/>
+                  <o:lock v:ext="edit" shapetype="t"/>
+                </v:shapetype>
                 <v:shape id="Straight Arrow Connector 16" o:spid="_x0000_s1032" type="#_x0000_t32" style="position:absolute;left:2286;width:0;height:8001;visibility:visible;mso-wrap-style:square" o:connectortype="straight" o:gfxdata="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" strokecolor="black [3213]" strokeweight="1.5pt">
                   <v:stroke endarrow="block" joinstyle="miter"/>
                 </v:shape>
@@ -2304,10 +2332,7 @@
                               <w:jc w:val="center"/>
                             </w:pPr>
                             <w:r>
-                              <w:t xml:space="preserve">Show </w:t>
-                            </w:r>
-                            <w:r>
-                              <w:t>ending message</w:t>
+                              <w:t>Show ending message</w:t>
                             </w:r>
                           </w:p>
                         </w:txbxContent>
@@ -2341,10 +2366,7 @@
                         <w:jc w:val="center"/>
                       </w:pPr>
                       <w:r>
-                        <w:t xml:space="preserve">Show </w:t>
-                      </w:r>
-                      <w:r>
-                        <w:t>ending message</w:t>
+                        <w:t>Show ending message</w:t>
                       </w:r>
                     </w:p>
                   </w:txbxContent>
@@ -4414,25 +4436,7 @@
                               <w:rPr>
                                 <w:color w:val="000000" w:themeColor="text1"/>
                               </w:rPr>
-                              <w:t xml:space="preserve">1 to </w:t>
-                            </w:r>
-                            <w:r>
-                              <w:rPr>
-                                <w:color w:val="000000" w:themeColor="text1"/>
-                              </w:rPr>
-                              <w:t xml:space="preserve"># of </w:t>
-                            </w:r>
-                            <w:r>
-                              <w:rPr>
-                                <w:color w:val="000000" w:themeColor="text1"/>
-                              </w:rPr>
-                              <w:t xml:space="preserve">Ties </w:t>
-                            </w:r>
-                            <w:r>
-                              <w:rPr>
-                                <w:color w:val="000000" w:themeColor="text1"/>
-                              </w:rPr>
-                              <w:t>variable</w:t>
+                              <w:t>1 to # of Ties variable</w:t>
                             </w:r>
                           </w:p>
                         </w:txbxContent>
@@ -4478,25 +4482,7 @@
                         <w:rPr>
                           <w:color w:val="000000" w:themeColor="text1"/>
                         </w:rPr>
-                        <w:t xml:space="preserve">1 to </w:t>
-                      </w:r>
-                      <w:r>
-                        <w:rPr>
-                          <w:color w:val="000000" w:themeColor="text1"/>
-                        </w:rPr>
-                        <w:t xml:space="preserve"># of </w:t>
-                      </w:r>
-                      <w:r>
-                        <w:rPr>
-                          <w:color w:val="000000" w:themeColor="text1"/>
-                        </w:rPr>
-                        <w:t xml:space="preserve">Ties </w:t>
-                      </w:r>
-                      <w:r>
-                        <w:rPr>
-                          <w:color w:val="000000" w:themeColor="text1"/>
-                        </w:rPr>
-                        <w:t>variable</w:t>
+                        <w:t>1 to # of Ties variable</w:t>
                       </w:r>
                     </w:p>
                   </w:txbxContent>
@@ -4714,7 +4700,13 @@
                               <w:rPr>
                                 <w:color w:val="000000" w:themeColor="text1"/>
                               </w:rPr>
-                              <w:t xml:space="preserve">Add 1 to </w:t>
+                              <w:t>+</w:t>
+                            </w:r>
+                            <w:r>
+                              <w:rPr>
+                                <w:color w:val="000000" w:themeColor="text1"/>
+                              </w:rPr>
+                              <w:t xml:space="preserve"> 1 to </w:t>
                             </w:r>
                             <w:r>
                               <w:t>Round Counter</w:t>
@@ -4757,7 +4749,13 @@
                         <w:rPr>
                           <w:color w:val="000000" w:themeColor="text1"/>
                         </w:rPr>
-                        <w:t xml:space="preserve">Add 1 to </w:t>
+                        <w:t>+</w:t>
+                      </w:r>
+                      <w:r>
+                        <w:rPr>
+                          <w:color w:val="000000" w:themeColor="text1"/>
+                        </w:rPr>
+                        <w:t xml:space="preserve"> 1 to </w:t>
                       </w:r>
                       <w:r>
                         <w:t>Round Counter</w:t>
@@ -5080,13 +5078,7 @@
                               <w:t>Show</w:t>
                             </w:r>
                             <w:r>
-                              <w:t xml:space="preserve"> </w:t>
-                            </w:r>
-                            <w:r>
-                              <w:t>user</w:t>
-                            </w:r>
-                            <w:r>
-                              <w:t xml:space="preserve"> win message</w:t>
+                              <w:t xml:space="preserve"> user win message</w:t>
                             </w:r>
                           </w:p>
                           <w:p>
@@ -5129,13 +5121,7 @@
                         <w:t>Show</w:t>
                       </w:r>
                       <w:r>
-                        <w:t xml:space="preserve"> </w:t>
-                      </w:r>
-                      <w:r>
-                        <w:t>user</w:t>
-                      </w:r>
-                      <w:r>
-                        <w:t xml:space="preserve"> win message</w:t>
+                        <w:t xml:space="preserve"> user win message</w:t>
                       </w:r>
                     </w:p>
                     <w:p>
@@ -6097,7 +6083,13 @@
                               <w:t>s</w:t>
                             </w:r>
                             <w:r>
-                              <w:t xml:space="preserve"> Counter = # of Rounds? </w:t>
+                              <w:t xml:space="preserve"> Counter </w:t>
+                            </w:r>
+                            <w:r>
+                              <w:t>&gt;</w:t>
+                            </w:r>
+                            <w:r>
+                              <w:t xml:space="preserve"> # of Rounds? </w:t>
                             </w:r>
                           </w:p>
                         </w:txbxContent>
@@ -6137,7 +6129,13 @@
                         <w:t>s</w:t>
                       </w:r>
                       <w:r>
-                        <w:t xml:space="preserve"> Counter = # of Rounds? </w:t>
+                        <w:t xml:space="preserve"> Counter </w:t>
+                      </w:r>
+                      <w:r>
+                        <w:t>&gt;</w:t>
+                      </w:r>
+                      <w:r>
+                        <w:t xml:space="preserve"> # of Rounds? </w:t>
                       </w:r>
                     </w:p>
                   </w:txbxContent>

</xml_diff>

<commit_message>
Finished the repeat, turned it into methods and used arrays
</commit_message>
<xml_diff>
--- a/Flow Chart.docx
+++ b/Flow Chart.docx
@@ -420,19 +420,7 @@
                               <w:rPr>
                                 <w:color w:val="000000" w:themeColor="text1"/>
                               </w:rPr>
-                              <w:t>Store input as # of Rounds and set</w:t>
-                            </w:r>
-                            <w:r>
-                              <w:rPr>
-                                <w:color w:val="000000" w:themeColor="text1"/>
-                              </w:rPr>
-                              <w:t xml:space="preserve"> other Variables as</w:t>
-                            </w:r>
-                            <w:r>
-                              <w:rPr>
-                                <w:color w:val="000000" w:themeColor="text1"/>
-                              </w:rPr>
-                              <w:t xml:space="preserve"> 0</w:t>
+                              <w:t>Store input as # of Rounds and set Rounds counter to 0</w:t>
                             </w:r>
                           </w:p>
                         </w:txbxContent>
@@ -472,19 +460,7 @@
                         <w:rPr>
                           <w:color w:val="000000" w:themeColor="text1"/>
                         </w:rPr>
-                        <w:t>Store input as # of Rounds and set</w:t>
-                      </w:r>
-                      <w:r>
-                        <w:rPr>
-                          <w:color w:val="000000" w:themeColor="text1"/>
-                        </w:rPr>
-                        <w:t xml:space="preserve"> other Variables as</w:t>
-                      </w:r>
-                      <w:r>
-                        <w:rPr>
-                          <w:color w:val="000000" w:themeColor="text1"/>
-                        </w:rPr>
-                        <w:t xml:space="preserve"> 0</w:t>
+                        <w:t>Store input as # of Rounds and set Rounds counter to 0</w:t>
                       </w:r>
                     </w:p>
                   </w:txbxContent>
@@ -902,10 +878,6 @@
           <mc:Fallback>
             <w:pict>
               <v:group w14:anchorId="250B04C3" id="Group 15" o:spid="_x0000_s1031" style="position:absolute;margin-left:100.95pt;margin-top:98.5pt;width:17.5pt;height:54pt;rotation:-90;z-index:251676672;mso-width-relative:margin;mso-height-relative:margin" coordorigin="1143" coordsize="2286,8001" o:gfxdata="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">
-                <v:shapetype id="_x0000_t32" coordsize="21600,21600" o:spt="32" o:oned="t" path="m,l21600,21600e" filled="f">
-                  <v:path arrowok="t" fillok="f" o:connecttype="none"/>
-                  <o:lock v:ext="edit" shapetype="t"/>
-                </v:shapetype>
                 <v:shape id="Straight Arrow Connector 16" o:spid="_x0000_s1032" type="#_x0000_t32" style="position:absolute;left:2286;width:0;height:8001;visibility:visible;mso-wrap-style:square" o:connectortype="straight" o:gfxdata="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" strokecolor="black [3213]" strokeweight="1.5pt">
                   <v:stroke endarrow="block" joinstyle="miter"/>
                 </v:shape>
@@ -2332,7 +2304,10 @@
                               <w:jc w:val="center"/>
                             </w:pPr>
                             <w:r>
-                              <w:t>Show ending message</w:t>
+                              <w:t xml:space="preserve">Show </w:t>
+                            </w:r>
+                            <w:r>
+                              <w:t>ending message</w:t>
                             </w:r>
                           </w:p>
                         </w:txbxContent>
@@ -2366,7 +2341,10 @@
                         <w:jc w:val="center"/>
                       </w:pPr>
                       <w:r>
-                        <w:t>Show ending message</w:t>
+                        <w:t xml:space="preserve">Show </w:t>
+                      </w:r>
+                      <w:r>
+                        <w:t>ending message</w:t>
                       </w:r>
                     </w:p>
                   </w:txbxContent>
@@ -4436,7 +4414,25 @@
                               <w:rPr>
                                 <w:color w:val="000000" w:themeColor="text1"/>
                               </w:rPr>
-                              <w:t>1 to # of Ties variable</w:t>
+                              <w:t xml:space="preserve">1 to </w:t>
+                            </w:r>
+                            <w:r>
+                              <w:rPr>
+                                <w:color w:val="000000" w:themeColor="text1"/>
+                              </w:rPr>
+                              <w:t xml:space="preserve"># of </w:t>
+                            </w:r>
+                            <w:r>
+                              <w:rPr>
+                                <w:color w:val="000000" w:themeColor="text1"/>
+                              </w:rPr>
+                              <w:t xml:space="preserve">Ties </w:t>
+                            </w:r>
+                            <w:r>
+                              <w:rPr>
+                                <w:color w:val="000000" w:themeColor="text1"/>
+                              </w:rPr>
+                              <w:t>variable</w:t>
                             </w:r>
                           </w:p>
                         </w:txbxContent>
@@ -4482,7 +4478,25 @@
                         <w:rPr>
                           <w:color w:val="000000" w:themeColor="text1"/>
                         </w:rPr>
-                        <w:t>1 to # of Ties variable</w:t>
+                        <w:t xml:space="preserve">1 to </w:t>
+                      </w:r>
+                      <w:r>
+                        <w:rPr>
+                          <w:color w:val="000000" w:themeColor="text1"/>
+                        </w:rPr>
+                        <w:t xml:space="preserve"># of </w:t>
+                      </w:r>
+                      <w:r>
+                        <w:rPr>
+                          <w:color w:val="000000" w:themeColor="text1"/>
+                        </w:rPr>
+                        <w:t xml:space="preserve">Ties </w:t>
+                      </w:r>
+                      <w:r>
+                        <w:rPr>
+                          <w:color w:val="000000" w:themeColor="text1"/>
+                        </w:rPr>
+                        <w:t>variable</w:t>
                       </w:r>
                     </w:p>
                   </w:txbxContent>
@@ -4700,13 +4714,7 @@
                               <w:rPr>
                                 <w:color w:val="000000" w:themeColor="text1"/>
                               </w:rPr>
-                              <w:t>+</w:t>
-                            </w:r>
-                            <w:r>
-                              <w:rPr>
-                                <w:color w:val="000000" w:themeColor="text1"/>
-                              </w:rPr>
-                              <w:t xml:space="preserve"> 1 to </w:t>
+                              <w:t xml:space="preserve">Add 1 to </w:t>
                             </w:r>
                             <w:r>
                               <w:t>Round Counter</w:t>
@@ -4749,13 +4757,7 @@
                         <w:rPr>
                           <w:color w:val="000000" w:themeColor="text1"/>
                         </w:rPr>
-                        <w:t>+</w:t>
-                      </w:r>
-                      <w:r>
-                        <w:rPr>
-                          <w:color w:val="000000" w:themeColor="text1"/>
-                        </w:rPr>
-                        <w:t xml:space="preserve"> 1 to </w:t>
+                        <w:t xml:space="preserve">Add 1 to </w:t>
                       </w:r>
                       <w:r>
                         <w:t>Round Counter</w:t>
@@ -5078,7 +5080,13 @@
                               <w:t>Show</w:t>
                             </w:r>
                             <w:r>
-                              <w:t xml:space="preserve"> user win message</w:t>
+                              <w:t xml:space="preserve"> </w:t>
+                            </w:r>
+                            <w:r>
+                              <w:t>user</w:t>
+                            </w:r>
+                            <w:r>
+                              <w:t xml:space="preserve"> win message</w:t>
                             </w:r>
                           </w:p>
                           <w:p>
@@ -5121,7 +5129,13 @@
                         <w:t>Show</w:t>
                       </w:r>
                       <w:r>
-                        <w:t xml:space="preserve"> user win message</w:t>
+                        <w:t xml:space="preserve"> </w:t>
+                      </w:r>
+                      <w:r>
+                        <w:t>user</w:t>
+                      </w:r>
+                      <w:r>
+                        <w:t xml:space="preserve"> win message</w:t>
                       </w:r>
                     </w:p>
                     <w:p>
@@ -6083,13 +6097,7 @@
                               <w:t>s</w:t>
                             </w:r>
                             <w:r>
-                              <w:t xml:space="preserve"> Counter </w:t>
-                            </w:r>
-                            <w:r>
-                              <w:t>&gt;</w:t>
-                            </w:r>
-                            <w:r>
-                              <w:t xml:space="preserve"> # of Rounds? </w:t>
+                              <w:t xml:space="preserve"> Counter = # of Rounds? </w:t>
                             </w:r>
                           </w:p>
                         </w:txbxContent>
@@ -6129,13 +6137,7 @@
                         <w:t>s</w:t>
                       </w:r>
                       <w:r>
-                        <w:t xml:space="preserve"> Counter </w:t>
-                      </w:r>
-                      <w:r>
-                        <w:t>&gt;</w:t>
-                      </w:r>
-                      <w:r>
-                        <w:t xml:space="preserve"> # of Rounds? </w:t>
+                        <w:t xml:space="preserve"> Counter = # of Rounds? </w:t>
                       </w:r>
                     </w:p>
                   </w:txbxContent>

</xml_diff>